<commit_message>
New translations email 8&9 [template] partner email – flight & accommodation details.docx (German)
</commit_message>
<xml_diff>
--- a/public/email/crowdin/translations/de/Email 8&9 [TEMPLATE] Partner email – flight & accommodation details.docx
+++ b/public/email/crowdin/translations/de/Email 8&9 [TEMPLATE] Partner email – flight & accommodation details.docx
@@ -45,7 +45,7 @@
         <w:pStyle w:val="P68B1DB1-Normal2"/>
       </w:pPr>
       <w:r>
-        <w:t>English</w:t>
+        <w:t>Englisch</w:t>
       </w:r>
     </w:p>
     <w:p/>
@@ -182,7 +182,7 @@
       <w:bookmarkStart w:colFirst="0" w:colLast="0" w:name="_pn640rj848nk" w:id="1"/>
       <w:bookmarkEnd w:id="1"/>
       <w:r>
-        <w:t xml:space="preserve">We can’t wait to meet you! </w:t>
+        <w:t xml:space="preserve">Wir können es kaum erwarten, Sie kennenzulernen! </w:t>
       </w:r>
     </w:p>
     <w:p>
@@ -229,7 +229,7 @@
     <w:p/>
     <w:p>
       <w:r>
-        <w:t xml:space="preserve">In this email, we’ve linked/attached the following documents:</w:t>
+        <w:t xml:space="preserve">In dieser E-Mail haben wir die folgenden Dokumente verlinkt/angefügt:</w:t>
       </w:r>
     </w:p>
     <w:p>
@@ -245,7 +245,7 @@
       </w:pPr>
       <w:commentRangeStart w:id="1"/>
       <w:r>
-        <w:t xml:space="preserve">Your return flight tickets</w:t>
+        <w:t xml:space="preserve">Ihre Rückflugtickets</w:t>
       </w:r>
     </w:p>
     <w:p>
@@ -260,7 +260,7 @@
         </w:rPr>
       </w:pPr>
       <w:r>
-        <w:t xml:space="preserve">Your accommodation booking details</w:t>
+        <w:t xml:space="preserve">Details zur Buchung Ihrer Unterkunft</w:t>
       </w:r>
     </w:p>
     <w:p>

</xml_diff>